<commit_message>
complete movement and orders
</commit_message>
<xml_diff>
--- a/Buonaparte.docx
+++ b/Buonaparte.docx
@@ -680,6 +680,14 @@
       <w:r>
         <w:t>Фураж – похоже, что 4-5 кг в день.</w:t>
       </w:r>
+      <w:r>
+        <w:t xml:space="preserve"> </w:t>
+      </w:r>
+      <w:r>
+        <w:t>Проверить у Ерша. Возможно, что 6.</w:t>
+      </w:r>
+      <w:bookmarkStart w:id="0" w:name="_GoBack"/>
+      <w:bookmarkEnd w:id="0"/>
     </w:p>
     <w:p>
       <w:r>
@@ -754,8 +762,8 @@
       <w:r>
         <w:t>, — сосредоточить в одном пункте 400.000 человек, и так как на страну вовсе нельзя надеяться, то все нужно иметь с собой». Поэтому французская армия должна была с собой вести достаточное количество провианта, закупленного во Франции и Германии, и Наполеон обратил особое внимание на организацию доставки съестных припасов. Согласно общему правилу, каждый солдат должен был иметь с собой запас пищи на 4 дня. В походе до Немана около 1.500 телег должны были подвозить регулярно порции на каждые новые 4 дня. Для обслуживания армии по ту сторону Немана было образовано 17 специальных батальонов с тремя родами повозок: 1)тяжелых, запряженных лошадьми и вмещавших 30 квинталов</w:t>
       </w:r>
-      <w:bookmarkStart w:id="0" w:name="r1"/>
-      <w:bookmarkEnd w:id="0"/>
+      <w:bookmarkStart w:id="1" w:name="r1"/>
+      <w:bookmarkEnd w:id="1"/>
       <w:r>
         <w:fldChar w:fldCharType="begin"/>
       </w:r>
@@ -2664,7 +2672,7 @@
       <w:r>
         <w:t>Почти все пехотные полки имели 2 боевых батальона по 4 роты, за исключением 2-х: полк национальной гвардии – 2 бат. по 6 стандартных рот и полк воспитанников – 9 бат. (с запасным). И, например, в полках пеших гренадер и егерей роты включали 200 строевых чинов</w:t>
       </w:r>
-      <w:bookmarkStart w:id="1" w:name="r2"/>
+      <w:bookmarkStart w:id="2" w:name="r2"/>
       <w:r>
         <w:fldChar w:fldCharType="begin"/>
       </w:r>
@@ -2686,7 +2694,7 @@
       <w:r>
         <w:fldChar w:fldCharType="end"/>
       </w:r>
-      <w:bookmarkEnd w:id="1"/>
+      <w:bookmarkEnd w:id="2"/>
       <w:r>
         <w:t>.</w:t>
       </w:r>
@@ -8005,8 +8013,6 @@
         <w:lastRenderedPageBreak/>
         <w:t>В среднем в войсках на 5 чел 1 лошадь</w:t>
       </w:r>
-      <w:bookmarkStart w:id="2" w:name="_GoBack"/>
-      <w:bookmarkEnd w:id="2"/>
     </w:p>
     <w:sectPr>
       <w:pgSz w:w="11906" w:h="16838"/>

</xml_diff>